<commit_message>
cambio imagene de perfil
</commit_message>
<xml_diff>
--- a/docs/FernandoEstefania.docx
+++ b/docs/FernandoEstefania.docx
@@ -9,8 +9,8 @@
         <w:tblLook w:val="0000" w:firstRow="0" w:lastRow="0" w:firstColumn="0" w:lastColumn="0" w:noHBand="0" w:noVBand="0"/>
       </w:tblPr>
       <w:tblGrid>
-        <w:gridCol w:w="2390"/>
-        <w:gridCol w:w="8704"/>
+        <w:gridCol w:w="2856"/>
+        <w:gridCol w:w="8238"/>
       </w:tblGrid>
       <w:tr>
         <w:trPr>
@@ -34,10 +34,10 @@
                 <w:lang w:val="en-US"/>
               </w:rPr>
               <w:drawing>
-                <wp:inline distT="0" distB="0" distL="0" distR="0" wp14:anchorId="1CF0D6F6" wp14:editId="38C3E3E5">
-                  <wp:extent cx="1380586" cy="1657350"/>
+                <wp:inline distT="0" distB="0" distL="0" distR="0" wp14:anchorId="29E0C41C" wp14:editId="49101B50">
+                  <wp:extent cx="1676400" cy="1532255"/>
                   <wp:effectExtent l="0" t="0" r="0" b="0"/>
-                  <wp:docPr id="2" name="Imagen 2"/>
+                  <wp:docPr id="1" name="Imagen 1"/>
                   <wp:cNvGraphicFramePr>
                     <a:graphicFrameLocks xmlns:a="http://schemas.openxmlformats.org/drawingml/2006/main" noChangeAspect="1"/>
                   </wp:cNvGraphicFramePr>
@@ -45,10 +45,10 @@
                     <a:graphicData uri="http://schemas.openxmlformats.org/drawingml/2006/picture">
                       <pic:pic xmlns:pic="http://schemas.openxmlformats.org/drawingml/2006/picture">
                         <pic:nvPicPr>
-                          <pic:cNvPr id="2" name="profile.png"/>
+                          <pic:cNvPr id="1" name="IMG_20200423_155453.jpg"/>
                           <pic:cNvPicPr/>
                         </pic:nvPicPr>
-                        <pic:blipFill>
+                        <pic:blipFill rotWithShape="1">
                           <a:blip r:embed="rId8" cstate="print">
                             <a:extLst>
                               <a:ext uri="{28A0092B-C50C-407E-A947-70E740481C1C}">
@@ -56,18 +56,25 @@
                               </a:ext>
                             </a:extLst>
                           </a:blip>
-                          <a:stretch>
-                            <a:fillRect/>
-                          </a:stretch>
+                          <a:srcRect t="8003"/>
+                          <a:stretch/>
                         </pic:blipFill>
-                        <pic:spPr>
-                          <a:xfrm>
+                        <pic:spPr bwMode="auto">
+                          <a:xfrm flipH="1">
                             <a:off x="0" y="0"/>
-                            <a:ext cx="1397498" cy="1677653"/>
+                            <a:ext cx="1707639" cy="1560808"/>
                           </a:xfrm>
                           <a:prstGeom prst="rect">
                             <a:avLst/>
                           </a:prstGeom>
+                          <a:ln>
+                            <a:noFill/>
+                          </a:ln>
+                          <a:extLst>
+                            <a:ext uri="{53640926-AAD7-44D8-BBD7-CCE9431645EC}">
+                              <a14:shadowObscured xmlns:a14="http://schemas.microsoft.com/office/drawing/2010/main"/>
+                            </a:ext>
+                          </a:extLst>
                         </pic:spPr>
                       </pic:pic>
                     </a:graphicData>
@@ -379,8 +386,6 @@
             <w:hyperlink r:id="rId13" w:history="1"/>
           </w:p>
         </w:tc>
-        <w:bookmarkStart w:id="0" w:name="_GoBack"/>
-        <w:bookmarkEnd w:id="0"/>
       </w:tr>
       <w:tr>
         <w:trPr>
@@ -445,6 +450,8 @@
         </w:rPr>
         <w:t xml:space="preserve"> PERSONAL</w:t>
       </w:r>
+      <w:bookmarkStart w:id="0" w:name="_GoBack"/>
+      <w:bookmarkEnd w:id="0"/>
     </w:p>
     <w:p>
       <w:pPr>
@@ -707,31 +714,7 @@
           <w:szCs w:val="22"/>
           <w:lang w:val="es-ES" w:eastAsia="es-ES"/>
         </w:rPr>
-        <w:t>GSBPO</w:t>
-      </w:r>
-      <w:r>
-        <w:rPr>
-          <w:rFonts w:ascii="Calibri" w:eastAsia="Times New Roman" w:hAnsi="Calibri" w:cs="Calibri"/>
-          <w:b/>
-          <w:bCs/>
-          <w:color w:val="000000"/>
-          <w:sz w:val="22"/>
-          <w:szCs w:val="22"/>
-          <w:lang w:val="es-ES" w:eastAsia="es-ES"/>
-        </w:rPr>
-        <w:t>.</w:t>
-      </w:r>
-      <w:r>
-        <w:rPr>
-          <w:rFonts w:ascii="Calibri" w:eastAsia="Times New Roman" w:hAnsi="Calibri" w:cs="Calibri"/>
-          <w:b/>
-          <w:bCs/>
-          <w:color w:val="000000"/>
-          <w:sz w:val="22"/>
-          <w:szCs w:val="22"/>
-          <w:lang w:val="es-ES" w:eastAsia="es-ES"/>
-        </w:rPr>
-        <w:t xml:space="preserve"> </w:t>
+        <w:t xml:space="preserve">GSBPO. </w:t>
       </w:r>
       <w:r>
         <w:rPr>
@@ -6431,7 +6414,7 @@
 </file>
 
 <file path=customXml/itemProps1.xml><?xml version="1.0" encoding="utf-8"?>
-<ds:datastoreItem xmlns:ds="http://schemas.openxmlformats.org/officeDocument/2006/customXml" ds:itemID="{A8DE802E-82D7-4F01-9AAA-34057D508CBD}">
+<ds:datastoreItem xmlns:ds="http://schemas.openxmlformats.org/officeDocument/2006/customXml" ds:itemID="{6B809BBD-3323-41D5-A844-DCDE64487A93}">
   <ds:schemaRefs>
     <ds:schemaRef ds:uri="http://schemas.openxmlformats.org/officeDocument/2006/bibliography"/>
   </ds:schemaRefs>

</xml_diff>